<commit_message>
feat(main): add report for lab05
</commit_message>
<xml_diff>
--- a/labs/lab04/report/report.docx
+++ b/labs/lab04/report/report.docx
@@ -326,7 +326,7 @@
       </w:r>
     </w:p>
     <w:bookmarkEnd w:id="22"/>
-    <w:bookmarkStart w:id="39" w:name="выполнение-лабораторной-работы"/>
+    <w:bookmarkStart w:id="43" w:name="выполнение-лабораторной-работы"/>
     <w:p>
       <w:pPr>
         <w:pStyle w:val="Heading1"/>
@@ -349,7 +349,7 @@
         <w:pStyle w:val="FirstParagraph"/>
       </w:pPr>
       <w:r>
-        <w:t xml:space="preserve">Обновляем локальный репозиторий (рис. 1). После компилируем шаблон с использованием Makefile (рис. 2]) и проверяем корректность выполнения (рис. 3). После этого заполняем отчет (рис. 4), компилируем и выгружаем на github.</w:t>
+        <w:t xml:space="preserve">Обновляем локальный репозиторий (рис. 1). После компилируем шаблон с использованием Makefile (рис. 2]) и проверяем корректность выполнения (рис. 3). После этого заполняем отчет (рис. 4), компилируем и выгружаем на github (рис. 5).</w:t>
       </w:r>
     </w:p>
     <w:p>
@@ -582,64 +582,26 @@
     </w:p>
     <w:p>
       <w:pPr>
-        <w:pStyle w:val="SourceCode"/>
-      </w:pPr>
-      <w:r>
-        <w:rPr>
-          <w:rStyle w:val="VerbatimChar"/>
-        </w:rPr>
-        <w:t xml:space="preserve">![Заполнение отчета](image/lab-04-07.png){#fig:005 width=70%}</w:t>
-      </w:r>
-    </w:p>
-    <w:bookmarkEnd w:id="39"/>
-    <w:bookmarkStart w:id="44" w:name="задания-для-самостоятельной-работы"/>
-    <w:p>
-      <w:pPr>
-        <w:pStyle w:val="Heading1"/>
-      </w:pPr>
-      <w:r>
-        <w:rPr>
-          <w:rStyle w:val="SectionNumber"/>
-        </w:rPr>
-        <w:t xml:space="preserve">5</w:t>
-      </w:r>
-      <w:r>
-        <w:tab/>
-      </w:r>
-      <w:r>
-        <w:t xml:space="preserve">Задания для самостоятельной работы</w:t>
-      </w:r>
-    </w:p>
-    <w:p>
-      <w:pPr>
-        <w:pStyle w:val="FirstParagraph"/>
-      </w:pPr>
-      <w:r>
-        <w:t xml:space="preserve">Заполняем отчет по лабораторной работе №3 (рис. 5). Затем загружаем его на github.</w:t>
-      </w:r>
-    </w:p>
-    <w:p>
-      <w:pPr>
         <w:pStyle w:val="CaptionedFigure"/>
       </w:pPr>
-      <w:bookmarkStart w:id="43" w:name="fig:006"/>
+      <w:bookmarkStart w:id="42" w:name="fig:005"/>
       <w:r>
         <w:drawing>
           <wp:inline>
             <wp:extent cx="5334000" cy="2750343"/>
             <wp:effectExtent b="0" l="0" r="0" t="0"/>
-            <wp:docPr descr="Рис. 5: Заполнение отчета" title="" id="41" name="Picture"/>
+            <wp:docPr descr="Рис. 5: Компиляция и выгрузка на github" title="" id="40" name="Picture"/>
             <a:graphic>
               <a:graphicData uri="http://schemas.openxmlformats.org/drawingml/2006/picture">
                 <pic:pic>
                   <pic:nvPicPr>
-                    <pic:cNvPr descr="image/lab-04-06.png" id="42" name="Picture"/>
+                    <pic:cNvPr descr="image/lab-04-07.png" id="41" name="Picture"/>
                     <pic:cNvPicPr>
                       <a:picLocks noChangeArrowheads="1" noChangeAspect="1"/>
                     </pic:cNvPicPr>
                   </pic:nvPicPr>
                   <pic:blipFill>
-                    <a:blip r:embed="rId40"/>
+                    <a:blip r:embed="rId39"/>
                     <a:stretch>
                       <a:fillRect/>
                     </a:stretch>
@@ -665,18 +627,102 @@
           </wp:inline>
         </w:drawing>
       </w:r>
-      <w:bookmarkEnd w:id="43"/>
+      <w:bookmarkEnd w:id="42"/>
     </w:p>
     <w:p>
       <w:pPr>
         <w:pStyle w:val="ImageCaption"/>
       </w:pPr>
       <w:r>
-        <w:t xml:space="preserve">Рис. 5: Заполнение отчета</w:t>
-      </w:r>
-    </w:p>
-    <w:bookmarkEnd w:id="44"/>
-    <w:bookmarkStart w:id="45" w:name="ответы-на-воросы-для-самопроверки"/>
+        <w:t xml:space="preserve">Рис. 5: Компиляция и выгрузка на github</w:t>
+      </w:r>
+    </w:p>
+    <w:bookmarkEnd w:id="43"/>
+    <w:bookmarkStart w:id="48" w:name="задания-для-самостоятельной-работы"/>
+    <w:p>
+      <w:pPr>
+        <w:pStyle w:val="Heading1"/>
+      </w:pPr>
+      <w:r>
+        <w:rPr>
+          <w:rStyle w:val="SectionNumber"/>
+        </w:rPr>
+        <w:t xml:space="preserve">5</w:t>
+      </w:r>
+      <w:r>
+        <w:tab/>
+      </w:r>
+      <w:r>
+        <w:t xml:space="preserve">Задания для самостоятельной работы</w:t>
+      </w:r>
+    </w:p>
+    <w:p>
+      <w:pPr>
+        <w:pStyle w:val="FirstParagraph"/>
+      </w:pPr>
+      <w:r>
+        <w:t xml:space="preserve">Заполняем отчет по лабораторной работе №3 (рис. 6). Затем загружаем его на github.</w:t>
+      </w:r>
+    </w:p>
+    <w:p>
+      <w:pPr>
+        <w:pStyle w:val="CaptionedFigure"/>
+      </w:pPr>
+      <w:bookmarkStart w:id="47" w:name="fig:006"/>
+      <w:r>
+        <w:drawing>
+          <wp:inline>
+            <wp:extent cx="5334000" cy="2750343"/>
+            <wp:effectExtent b="0" l="0" r="0" t="0"/>
+            <wp:docPr descr="Рис. 6: Заполнение отчета" title="" id="45" name="Picture"/>
+            <a:graphic>
+              <a:graphicData uri="http://schemas.openxmlformats.org/drawingml/2006/picture">
+                <pic:pic>
+                  <pic:nvPicPr>
+                    <pic:cNvPr descr="image/lab-04-06.png" id="46" name="Picture"/>
+                    <pic:cNvPicPr>
+                      <a:picLocks noChangeArrowheads="1" noChangeAspect="1"/>
+                    </pic:cNvPicPr>
+                  </pic:nvPicPr>
+                  <pic:blipFill>
+                    <a:blip r:embed="rId44"/>
+                    <a:stretch>
+                      <a:fillRect/>
+                    </a:stretch>
+                  </pic:blipFill>
+                  <pic:spPr bwMode="auto">
+                    <a:xfrm>
+                      <a:off x="0" y="0"/>
+                      <a:ext cx="5334000" cy="2750343"/>
+                    </a:xfrm>
+                    <a:prstGeom prst="rect">
+                      <a:avLst/>
+                    </a:prstGeom>
+                    <a:noFill/>
+                    <a:ln w="9525">
+                      <a:noFill/>
+                      <a:headEnd/>
+                      <a:tailEnd/>
+                    </a:ln>
+                  </pic:spPr>
+                </pic:pic>
+              </a:graphicData>
+            </a:graphic>
+          </wp:inline>
+        </w:drawing>
+      </w:r>
+      <w:bookmarkEnd w:id="47"/>
+    </w:p>
+    <w:p>
+      <w:pPr>
+        <w:pStyle w:val="ImageCaption"/>
+      </w:pPr>
+      <w:r>
+        <w:t xml:space="preserve">Рис. 6: Заполнение отчета</w:t>
+      </w:r>
+    </w:p>
+    <w:bookmarkEnd w:id="48"/>
+    <w:bookmarkStart w:id="49" w:name="ответы-на-воросы-для-самопроверки"/>
     <w:p>
       <w:pPr>
         <w:pStyle w:val="Heading1"/>
@@ -749,7 +795,10 @@
         <w:pStyle w:val="Compact"/>
       </w:pPr>
       <w:r>
-        <w:t xml:space="preserve">В Markdown вставить изображение в документ можно с помощью непосредственного указания адреса изображения. Синтаксис данной команды выглядит следующим образом:</w:t>
+        <w:t xml:space="preserve">В Markdown вставить изображение в документ можно с помощью непосредственного указания адреса изображения.</w:t>
+      </w:r>
+      <w:r>
+        <w:br/>
       </w:r>
     </w:p>
     <w:p>
@@ -857,8 +906,8 @@
         <w:t xml:space="preserve">$\sin^2 (x) + \cos^2 (x) = 1$</w:t>
       </w:r>
     </w:p>
-    <w:bookmarkEnd w:id="45"/>
-    <w:bookmarkStart w:id="46" w:name="выводы"/>
+    <w:bookmarkEnd w:id="49"/>
+    <w:bookmarkStart w:id="50" w:name="выводы"/>
     <w:p>
       <w:pPr>
         <w:pStyle w:val="Heading1"/>
@@ -884,7 +933,7 @@
         <w:t xml:space="preserve">В ходе лабораторной работы были освоены процедуры оформления отчетов с помощью легковесного языка разметки Markdown.</w:t>
       </w:r>
     </w:p>
-    <w:bookmarkEnd w:id="46"/>
+    <w:bookmarkEnd w:id="50"/>
     <w:sectPr/>
   </w:body>
 </w:document>

</xml_diff>